<commit_message>
Skrevet på findings og discussion-kapittelene
</commit_message>
<xml_diff>
--- a/docs/Adapting-the-Future.docx
+++ b/docs/Adapting-the-Future.docx
@@ -99,6 +99,26 @@
     </w:p>
     <w:p>
       <w:pPr>
+        <w:pStyle w:val="BlockText"/>
+      </w:pPr>
+      <w:r>
+        <w:t xml:space="preserve">Eg e ein fucking</w:t>
+      </w:r>
+      <w:r>
+        <w:br/>
+      </w:r>
+      <w:r>
+        <w:t xml:space="preserve">Ung, heit gateflamme</w:t>
+      </w:r>
+      <w:r>
+        <w:br/>
+      </w:r>
+      <w:r>
+        <w:t xml:space="preserve">De kjenner meg i gamlelandet - Lars Vaular</w:t>
+      </w:r>
+    </w:p>
+    <w:p>
+      <w:pPr>
         <w:pStyle w:val="FirstParagraph"/>
       </w:pPr>
       <w:r>
@@ -133,7 +153,7 @@
         <w:pStyle w:val="BodyText"/>
       </w:pPr>
       <w:r>
-        <w:t xml:space="preserve">Second, it analyzes the National Adaptation Plans subitted to the UNFCCC, through the Causal Layered Analysis framework. It finds that, despite the planned interventions amount to a total rewiring of the economy on all levels, they fail to envision a different future. The interventions, rather, seem to believe there is no alternative to the destructive system that have caused climate change in the first place.</w:t>
+        <w:t xml:space="preserve">Second, it analyzes the National Adaptation Plans submitted to the UNFCCC, through the Causal Layered Analysis framework. It finds that, despite the planned interventions amount to a total rewiring of the economy on all levels, they fail to envision a different future. The interventions, rather, seem to believe there is no alternative to the destructive system that have caused climate change in the first place.</w:t>
       </w:r>
     </w:p>
     <w:p>
@@ -155,13 +175,13 @@
       </w:r>
     </w:p>
     <w:bookmarkEnd w:id="21"/>
-    <w:bookmarkStart w:id="25" w:name="motivation-and-context"/>
+    <w:bookmarkStart w:id="25" w:name="introduction-1"/>
     <w:p>
       <w:pPr>
         <w:pStyle w:val="Heading1"/>
       </w:pPr>
       <w:r>
-        <w:t xml:space="preserve">1. Motivation and context</w:t>
+        <w:t xml:space="preserve">1. Introduction</w:t>
       </w:r>
     </w:p>
     <w:p>
@@ -405,13 +425,14 @@
       <w:r>
         <w:t xml:space="preserve"> </w:t>
       </w:r>
-      <w:r>
-        <w:rPr>
-          <w:b/>
-          <w:bCs/>
-        </w:rPr>
-        <w:t xml:space="preserve">?@sec-synergy</w:t>
-      </w:r>
+      <w:hyperlink w:anchor="sec-nexus">
+        <w:r>
+          <w:rPr>
+            <w:rStyle w:val="Hyperlink"/>
+          </w:rPr>
+          <w:t xml:space="preserve">Section 3.4</w:t>
+        </w:r>
+      </w:hyperlink>
       <w:r>
         <w:t xml:space="preserve">, many approaches to climate change seek to impact (or subvert) all pillars simultainously.</w:t>
       </w:r>
@@ -669,13 +690,13 @@
     </w:p>
     <w:bookmarkEnd w:id="24"/>
     <w:bookmarkEnd w:id="25"/>
-    <w:bookmarkStart w:id="29" w:name="scope-and-research-questions"/>
+    <w:bookmarkStart w:id="29" w:name="scope"/>
     <w:p>
       <w:pPr>
         <w:pStyle w:val="Heading1"/>
       </w:pPr>
       <w:r>
-        <w:t xml:space="preserve">2. Scope and research questions</w:t>
+        <w:t xml:space="preserve">2. Scope</w:t>
       </w:r>
     </w:p>
     <w:p>
@@ -684,6 +705,9 @@
       </w:pPr>
       <w:r>
         <w:t xml:space="preserve">his thesis seeks to understand climate adaptation funding flows, on a global scale. Since this funding, and its discourse, is anchored in the UNFCCC</w:t>
+      </w:r>
+      <w:r>
+        <w:t xml:space="preserve"> </w:t>
       </w:r>
       <w:r>
         <w:rPr>
@@ -767,6 +791,9 @@
         <w:t xml:space="preserve">. The first question would be answered by modelling the relationship between the climate adaptation marker and the funding flows. The second question will be answered in the same dataset, looking at the relationship between the OECD sectors and the marker. The last one will look at the relationship between development funders</w:t>
       </w:r>
       <w:r>
+        <w:t xml:space="preserve"> </w:t>
+      </w:r>
+      <w:r>
         <w:rPr>
           <w:rStyle w:val="FootnoteReference"/>
         </w:rPr>
@@ -1264,7 +1291,7 @@
       </w:r>
     </w:p>
     <w:bookmarkEnd w:id="31"/>
-    <w:bookmarkStart w:id="34" w:name="north-south-interventions"/>
+    <w:bookmarkStart w:id="34" w:name="sec-dev"/>
     <w:p>
       <w:pPr>
         <w:pStyle w:val="Heading2"/>
@@ -1749,7 +1776,7 @@
     </w:p>
     <w:bookmarkEnd w:id="45"/>
     <w:bookmarkEnd w:id="46"/>
-    <w:bookmarkStart w:id="47" w:name="findings"/>
+    <w:bookmarkStart w:id="50" w:name="findings"/>
     <w:p>
       <w:pPr>
         <w:pStyle w:val="Heading1"/>
@@ -1758,8 +1785,345 @@
         <w:t xml:space="preserve">5. Findings</w:t>
       </w:r>
     </w:p>
+    <w:p>
+      <w:pPr>
+        <w:pStyle w:val="FirstParagraph"/>
+      </w:pPr>
+      <w:r>
+        <w:t xml:space="preserve">In this findings-section, I will present the results from the preliminary data collection I have done. It is by no means scientifically sound, nor it it reproducble, but it is something. I will use this data as a way of testing the structure of the thesis, and highlight my own lack of understanding.</w:t>
+      </w:r>
+    </w:p>
+    <w:p>
+      <w:pPr>
+        <w:pStyle w:val="BodyText"/>
+      </w:pPr>
+      <w:r>
+        <w:t xml:space="preserve">The stucture is as follows:</w:t>
+      </w:r>
+    </w:p>
+    <w:p>
+      <w:pPr>
+        <w:pStyle w:val="Compact"/>
+        <w:numPr>
+          <w:ilvl w:val="0"/>
+          <w:numId w:val="1004"/>
+        </w:numPr>
+      </w:pPr>
+      <w:r>
+        <w:t xml:space="preserve">First, I present my findings from the OECD CRS dataset</w:t>
+      </w:r>
+    </w:p>
+    <w:p>
+      <w:pPr>
+        <w:pStyle w:val="Compact"/>
+        <w:numPr>
+          <w:ilvl w:val="0"/>
+          <w:numId w:val="1004"/>
+        </w:numPr>
+      </w:pPr>
+      <w:r>
+        <w:t xml:space="preserve">Second, I present my findings from the National Adaptation Plans</w:t>
+      </w:r>
+    </w:p>
+    <w:p>
+      <w:pPr>
+        <w:pStyle w:val="Compact"/>
+        <w:numPr>
+          <w:ilvl w:val="0"/>
+          <w:numId w:val="1004"/>
+        </w:numPr>
+      </w:pPr>
+      <w:r>
+        <w:t xml:space="preserve">Third, I present a</w:t>
+      </w:r>
+      <w:r>
+        <w:t xml:space="preserve"> </w:t>
+      </w:r>
+      <w:r>
+        <w:t xml:space="preserve">“</w:t>
+      </w:r>
+      <w:r>
+        <w:t xml:space="preserve">representative</w:t>
+      </w:r>
+      <w:r>
+        <w:t xml:space="preserve">”</w:t>
+      </w:r>
+      <w:r>
+        <w:t xml:space="preserve"> </w:t>
+      </w:r>
+      <w:r>
+        <w:t xml:space="preserve">project, and its funding, justification and planning</w:t>
+      </w:r>
+    </w:p>
+    <w:bookmarkStart w:id="47" w:name="oecd-findings"/>
+    <w:p>
+      <w:pPr>
+        <w:pStyle w:val="Heading2"/>
+      </w:pPr>
+      <w:r>
+        <w:t xml:space="preserve">5.1 OECD findings</w:t>
+      </w:r>
+    </w:p>
+    <w:p>
+      <w:pPr>
+        <w:pStyle w:val="FirstParagraph"/>
+      </w:pPr>
+      <w:r>
+        <w:t xml:space="preserve">The</w:t>
+      </w:r>
+      <w:r>
+        <w:t xml:space="preserve"> </w:t>
+      </w:r>
+      <w:r>
+        <w:t xml:space="preserve">“</w:t>
+      </w:r>
+      <w:r>
+        <w:t xml:space="preserve">real</w:t>
+      </w:r>
+      <w:r>
+        <w:t xml:space="preserve">”</w:t>
+      </w:r>
+      <w:r>
+        <w:t xml:space="preserve"> </w:t>
+      </w:r>
+      <w:r>
+        <w:t xml:space="preserve">data collection for this part will be done in</w:t>
+      </w:r>
+      <w:r>
+        <w:t xml:space="preserve"> </w:t>
+      </w:r>
+      <w:r>
+        <w:rPr>
+          <w:rStyle w:val="VerbatimChar"/>
+        </w:rPr>
+        <w:t xml:space="preserve">R</w:t>
+      </w:r>
+      <w:r>
+        <w:t xml:space="preserve">, following best practice from</w:t>
+      </w:r>
+      <w:r>
+        <w:t xml:space="preserve"> </w:t>
+      </w:r>
+      <w:r>
+        <w:t xml:space="preserve">Yakir (2019)</w:t>
+      </w:r>
+      <w:r>
+        <w:t xml:space="preserve">, helped by more advanced literature when I get that far</w:t>
+      </w:r>
+      <w:r>
+        <w:t xml:space="preserve"> </w:t>
+      </w:r>
+      <w:r>
+        <w:t xml:space="preserve">(Kuhn 2022; Kabacoff 2024)</w:t>
+      </w:r>
+      <w:r>
+        <w:t xml:space="preserve">.</w:t>
+      </w:r>
+    </w:p>
+    <w:p>
+      <w:pPr>
+        <w:pStyle w:val="BodyText"/>
+      </w:pPr>
+      <w:r>
+        <w:t xml:space="preserve">The data in this analysis is based on calculations I did while I was an intern at CONCITO in Copenhagen. I forgot to send myself the file, so I am doing the findings from memory. They are based on a lot of</w:t>
+      </w:r>
+      <w:r>
+        <w:t xml:space="preserve"> </w:t>
+      </w:r>
+      <w:r>
+        <w:rPr>
+          <w:rStyle w:val="VerbatimChar"/>
+        </w:rPr>
+        <w:t xml:space="preserve">=sumif()</w:t>
+      </w:r>
+      <w:r>
+        <w:t xml:space="preserve"> </w:t>
+      </w:r>
+      <w:r>
+        <w:t xml:space="preserve">calculations done in the 2022 OECD CRS dataset, and highlighted five</w:t>
+      </w:r>
+      <w:r>
+        <w:t xml:space="preserve"> </w:t>
+      </w:r>
+      <w:r>
+        <w:t xml:space="preserve">“</w:t>
+      </w:r>
+      <w:r>
+        <w:t xml:space="preserve">key</w:t>
+      </w:r>
+      <w:r>
+        <w:t xml:space="preserve">”</w:t>
+      </w:r>
+      <w:r>
+        <w:t xml:space="preserve"> </w:t>
+      </w:r>
+      <w:r>
+        <w:t xml:space="preserve">donors (at least in our contract): Germany, France, Japan, the EU and the UK. It is also based on transcripts of interviews that I still have.</w:t>
+      </w:r>
+    </w:p>
+    <w:p>
+      <w:pPr>
+        <w:pStyle w:val="BodyText"/>
+      </w:pPr>
+      <w:r>
+        <w:t xml:space="preserve">I found that, within the field of transportation, there was considerable variation between the different donors, both in what they decided to fund, and how they coded their funding. Even though France and Germany are neighboors and the OECD officers meet regulary, their interpretation of sustainability is very different.</w:t>
+      </w:r>
+    </w:p>
+    <w:p>
+      <w:pPr>
+        <w:pStyle w:val="BodyText"/>
+      </w:pPr>
+      <w:r>
+        <w:t xml:space="preserve">Some thing very visible nonetheless.</w:t>
+      </w:r>
+      <w:r>
+        <w:t xml:space="preserve"> </w:t>
+      </w:r>
+      <w:r>
+        <w:rPr>
+          <w:i/>
+          <w:iCs/>
+        </w:rPr>
+        <w:t xml:space="preserve">All</w:t>
+      </w:r>
+      <w:r>
+        <w:t xml:space="preserve"> </w:t>
+      </w:r>
+      <w:r>
+        <w:t xml:space="preserve">train projects were coded as climate mitigation, as well as</w:t>
+      </w:r>
+      <w:r>
+        <w:t xml:space="preserve"> </w:t>
+      </w:r>
+      <w:r>
+        <w:rPr>
+          <w:i/>
+          <w:iCs/>
+        </w:rPr>
+        <w:t xml:space="preserve">all</w:t>
+      </w:r>
+      <w:r>
+        <w:t xml:space="preserve"> </w:t>
+      </w:r>
+      <w:r>
+        <w:t xml:space="preserve">road projects were coded as climate adaptation.</w:t>
+      </w:r>
+    </w:p>
     <w:bookmarkEnd w:id="47"/>
-    <w:bookmarkStart w:id="48" w:name="discussion"/>
+    <w:bookmarkStart w:id="48" w:name="nap-findings"/>
+    <w:p>
+      <w:pPr>
+        <w:pStyle w:val="Heading2"/>
+      </w:pPr>
+      <w:r>
+        <w:t xml:space="preserve">5.2 NAP findings</w:t>
+      </w:r>
+    </w:p>
+    <w:p>
+      <w:pPr>
+        <w:pStyle w:val="FirstParagraph"/>
+      </w:pPr>
+      <w:r>
+        <w:t xml:space="preserve">The</w:t>
+      </w:r>
+      <w:r>
+        <w:t xml:space="preserve"> </w:t>
+      </w:r>
+      <w:r>
+        <w:t xml:space="preserve">“</w:t>
+      </w:r>
+      <w:r>
+        <w:t xml:space="preserve">real</w:t>
+      </w:r>
+      <w:r>
+        <w:t xml:space="preserve">”</w:t>
+      </w:r>
+      <w:r>
+        <w:t xml:space="preserve"> </w:t>
+      </w:r>
+      <w:r>
+        <w:t xml:space="preserve">data collection is a review of texts. Here, I am still unsure how to go about it. I can do this as an analysis in</w:t>
+      </w:r>
+      <w:r>
+        <w:t xml:space="preserve"> </w:t>
+      </w:r>
+      <w:r>
+        <w:rPr>
+          <w:rStyle w:val="VerbatimChar"/>
+        </w:rPr>
+        <w:t xml:space="preserve">R</w:t>
+      </w:r>
+      <w:r>
+        <w:t xml:space="preserve"> </w:t>
+      </w:r>
+      <w:r>
+        <w:t xml:space="preserve">as well</w:t>
+      </w:r>
+      <w:r>
+        <w:t xml:space="preserve"> </w:t>
+      </w:r>
+      <w:r>
+        <w:t xml:space="preserve">(Silge and Robinson 2017)</w:t>
+      </w:r>
+      <w:r>
+        <w:t xml:space="preserve">, or I can choose to do this process manually, and just read them structurally while I take notes. With the text processing, I can have data on</w:t>
+      </w:r>
+      <w:r>
+        <w:t xml:space="preserve"> </w:t>
+      </w:r>
+      <w:r>
+        <w:rPr>
+          <w:i/>
+          <w:iCs/>
+        </w:rPr>
+        <w:t xml:space="preserve">all</w:t>
+      </w:r>
+      <w:r>
+        <w:t xml:space="preserve"> </w:t>
+      </w:r>
+      <w:r>
+        <w:t xml:space="preserve">published NAPs.</w:t>
+      </w:r>
+    </w:p>
+    <w:bookmarkEnd w:id="48"/>
+    <w:bookmarkStart w:id="49" w:name="case-findings"/>
+    <w:p>
+      <w:pPr>
+        <w:pStyle w:val="Heading2"/>
+      </w:pPr>
+      <w:r>
+        <w:t xml:space="preserve">5.3 Case findings</w:t>
+      </w:r>
+    </w:p>
+    <w:p>
+      <w:pPr>
+        <w:pStyle w:val="FirstParagraph"/>
+      </w:pPr>
+      <w:r>
+        <w:t xml:space="preserve">Then, to satisfy Michael’s wishes, and to make sure the reader understands what is going on, I can find an</w:t>
+      </w:r>
+      <w:r>
+        <w:t xml:space="preserve"> </w:t>
+      </w:r>
+      <w:r>
+        <w:t xml:space="preserve">“</w:t>
+      </w:r>
+      <w:r>
+        <w:t xml:space="preserve">representative</w:t>
+      </w:r>
+      <w:r>
+        <w:t xml:space="preserve">”</w:t>
+      </w:r>
+      <w:r>
+        <w:t xml:space="preserve"> </w:t>
+      </w:r>
+      <w:r>
+        <w:t xml:space="preserve">example from the data I’ve extracted. From what I am thinking now, that is a sea wall around some big city in West-Africa, but it could turn out to be something else.</w:t>
+      </w:r>
+    </w:p>
+    <w:bookmarkEnd w:id="49"/>
+    <w:bookmarkEnd w:id="50"/>
+    <w:bookmarkStart w:id="56" w:name="discussion"/>
     <w:p>
       <w:pPr>
         <w:pStyle w:val="Heading1"/>
@@ -1768,8 +2132,223 @@
         <w:t xml:space="preserve">6. Discussion</w:t>
       </w:r>
     </w:p>
-    <w:bookmarkEnd w:id="48"/>
-    <w:bookmarkStart w:id="49" w:name="conclusion"/>
+    <w:p>
+      <w:pPr>
+        <w:pStyle w:val="FirstParagraph"/>
+      </w:pPr>
+      <w:r>
+        <w:t xml:space="preserve">This section will be stuctured in three parts, one that discusses the research questions, and one that discusses the concepts that keep cropping up. Naturally, this section draws on the findings from all data collection.</w:t>
+      </w:r>
+    </w:p>
+    <w:bookmarkStart w:id="51" w:name="what-is-a-climate-adaptation"/>
+    <w:p>
+      <w:pPr>
+        <w:pStyle w:val="Heading2"/>
+      </w:pPr>
+      <w:r>
+        <w:t xml:space="preserve">6.1 What is a climate adaptation?</w:t>
+      </w:r>
+    </w:p>
+    <w:p>
+      <w:pPr>
+        <w:pStyle w:val="FirstParagraph"/>
+      </w:pPr>
+      <w:r>
+        <w:t xml:space="preserve">A climate adaptation project is a road building project. It is located in a large, donor-darlig country in Western Africa.</w:t>
+      </w:r>
+    </w:p>
+    <w:p>
+      <w:pPr>
+        <w:pStyle w:val="BodyText"/>
+      </w:pPr>
+      <w:r>
+        <w:t xml:space="preserve">This is for two possible reasons:</w:t>
+      </w:r>
+    </w:p>
+    <w:p>
+      <w:pPr>
+        <w:pStyle w:val="Compact"/>
+        <w:numPr>
+          <w:ilvl w:val="0"/>
+          <w:numId w:val="1005"/>
+        </w:numPr>
+      </w:pPr>
+      <w:r>
+        <w:t xml:space="preserve">Roads are ubiqutous</w:t>
+      </w:r>
+    </w:p>
+    <w:p>
+      <w:pPr>
+        <w:pStyle w:val="Compact"/>
+        <w:numPr>
+          <w:ilvl w:val="0"/>
+          <w:numId w:val="1005"/>
+        </w:numPr>
+      </w:pPr>
+      <w:r>
+        <w:t xml:space="preserve">Highways are a popular imaginary</w:t>
+      </w:r>
+    </w:p>
+    <w:p>
+      <w:pPr>
+        <w:pStyle w:val="FirstParagraph"/>
+      </w:pPr>
+      <w:r>
+        <w:t xml:space="preserve">Roads are, in most Global South settings, the same as transportation. Having access to the road network, as many millions of Africans are without, is important. Both to be viwsible to the State and international community</w:t>
+      </w:r>
+      <w:r>
+        <w:t xml:space="preserve"> </w:t>
+      </w:r>
+      <w:r>
+        <w:t xml:space="preserve">(Scott 2020; Ferguson 1994)</w:t>
+      </w:r>
+      <w:r>
+        <w:t xml:space="preserve">, and to have access to markets for goods and labor. With the increase in</w:t>
+      </w:r>
+    </w:p>
+    <w:p>
+      <w:pPr>
+        <w:pStyle w:val="BodyText"/>
+      </w:pPr>
+      <w:r>
+        <w:t xml:space="preserve">At the same time, highways are very strongly connected to the idea of the American dream, and a specific kind of freedom. This understanding of freedom is powerful to the ruling class in the countries, and as the highways are being built around the western world every day. They are easily understood by funding agencies, as most of them are based in, or have staff familiar with, the USA. Economic growth is highlighted in the NAPs as central to adaptation, as more money in the bank (or pocket) reduces vulnerability to all risks.</w:t>
+      </w:r>
+    </w:p>
+    <w:p>
+      <w:pPr>
+        <w:pStyle w:val="BodyText"/>
+      </w:pPr>
+      <w:r>
+        <w:t xml:space="preserve">The donor decides what to fund, and as long as the international community is picking up the tab for climate change related ills, governments spend the money elsewhere or not at all.</w:t>
+      </w:r>
+    </w:p>
+    <w:bookmarkEnd w:id="51"/>
+    <w:bookmarkStart w:id="52" w:name="Xc4e7649f47edd8f49299276315856465a782f04"/>
+    <w:p>
+      <w:pPr>
+        <w:pStyle w:val="Heading2"/>
+      </w:pPr>
+      <w:r>
+        <w:t xml:space="preserve">6.2 How will climate adaptation shape the future?</w:t>
+      </w:r>
+    </w:p>
+    <w:bookmarkEnd w:id="52"/>
+    <w:bookmarkStart w:id="53" w:name="vulnerability-and-adaptation"/>
+    <w:p>
+      <w:pPr>
+        <w:pStyle w:val="Heading2"/>
+      </w:pPr>
+      <w:r>
+        <w:t xml:space="preserve">6.3 Vulnerability and adaptation</w:t>
+      </w:r>
+    </w:p>
+    <w:p>
+      <w:pPr>
+        <w:pStyle w:val="FirstParagraph"/>
+      </w:pPr>
+      <w:r>
+        <w:t xml:space="preserve">How does vulnerability relate to economic development? How does economic development relate to adaptation? Is this just normal development under a new name, mainstreaming?</w:t>
+      </w:r>
+      <w:r>
+        <w:t xml:space="preserve"> </w:t>
+      </w:r>
+      <w:r>
+        <w:t xml:space="preserve">(Scoville-Simonds, Jamali, and Hufty 2020)</w:t>
+      </w:r>
+      <w:r>
+        <w:t xml:space="preserve">.</w:t>
+      </w:r>
+    </w:p>
+    <w:p>
+      <w:pPr>
+        <w:pStyle w:val="BodyText"/>
+      </w:pPr>
+      <w:r>
+        <w:t xml:space="preserve">Remembering the categories from</w:t>
+      </w:r>
+      <w:r>
+        <w:t xml:space="preserve"> </w:t>
+      </w:r>
+      <w:hyperlink w:anchor="sec-dev">
+        <w:r>
+          <w:rPr>
+            <w:rStyle w:val="Hyperlink"/>
+          </w:rPr>
+          <w:t xml:space="preserve">Section 3.3</w:t>
+        </w:r>
+      </w:hyperlink>
+      <w:r>
+        <w:t xml:space="preserve">, the focus on economic growth places those projects within the</w:t>
+      </w:r>
+      <w:r>
+        <w:t xml:space="preserve"> </w:t>
+      </w:r>
+      <w:r>
+        <w:t xml:space="preserve">“</w:t>
+      </w:r>
+      <w:r>
+        <w:t xml:space="preserve">Institutional development</w:t>
+      </w:r>
+      <w:r>
+        <w:t xml:space="preserve">”</w:t>
+      </w:r>
+      <w:r>
+        <w:t xml:space="preserve">-frame. This is different from the nexus approaches most found in the literature</w:t>
+      </w:r>
+      <w:r>
+        <w:t xml:space="preserve"> </w:t>
+      </w:r>
+      <w:hyperlink w:anchor="sec-nexus">
+        <w:r>
+          <w:rPr>
+            <w:rStyle w:val="Hyperlink"/>
+          </w:rPr>
+          <w:t xml:space="preserve">Section 3.4</w:t>
+        </w:r>
+      </w:hyperlink>
+      <w:r>
+        <w:t xml:space="preserve">.</w:t>
+      </w:r>
+    </w:p>
+    <w:bookmarkEnd w:id="53"/>
+    <w:bookmarkStart w:id="54" w:name="security"/>
+    <w:p>
+      <w:pPr>
+        <w:pStyle w:val="Heading2"/>
+      </w:pPr>
+      <w:r>
+        <w:t xml:space="preserve">6.4 Security</w:t>
+      </w:r>
+    </w:p>
+    <w:p>
+      <w:pPr>
+        <w:pStyle w:val="FirstParagraph"/>
+      </w:pPr>
+      <w:r>
+        <w:t xml:space="preserve">The security problems highlighted (or created) by climate change.</w:t>
+      </w:r>
+    </w:p>
+    <w:bookmarkEnd w:id="54"/>
+    <w:bookmarkStart w:id="55" w:name="alternatives"/>
+    <w:p>
+      <w:pPr>
+        <w:pStyle w:val="Heading2"/>
+      </w:pPr>
+      <w:r>
+        <w:t xml:space="preserve">6.5 Alternatives</w:t>
+      </w:r>
+    </w:p>
+    <w:p>
+      <w:pPr>
+        <w:pStyle w:val="FirstParagraph"/>
+      </w:pPr>
+      <w:r>
+        <w:t xml:space="preserve">A human - and not infrastructure - centered climate adaptation? That will look way more like</w:t>
+      </w:r>
+    </w:p>
+    <w:bookmarkEnd w:id="55"/>
+    <w:bookmarkEnd w:id="56"/>
+    <w:bookmarkStart w:id="57" w:name="conclusion"/>
     <w:p>
       <w:pPr>
         <w:pStyle w:val="Heading1"/>
@@ -1778,8 +2357,8 @@
         <w:t xml:space="preserve">7. Conclusion</w:t>
       </w:r>
     </w:p>
-    <w:bookmarkEnd w:id="49"/>
-    <w:bookmarkStart w:id="91" w:name="references"/>
+    <w:bookmarkEnd w:id="57"/>
+    <w:bookmarkStart w:id="109" w:name="references"/>
     <w:p>
       <w:pPr>
         <w:pStyle w:val="Heading1"/>
@@ -1788,13 +2367,35 @@
         <w:t xml:space="preserve">References</w:t>
       </w:r>
     </w:p>
-    <w:bookmarkStart w:id="90" w:name="refs"/>
-    <w:bookmarkStart w:id="51" w:name="ref-baldwin1997"/>
+    <w:bookmarkStart w:id="108" w:name="refs"/>
+    <w:bookmarkStart w:id="58" w:name="ref-aune2020"/>
     <w:p>
       <w:pPr>
         <w:pStyle w:val="Bibliography"/>
       </w:pPr>
       <w:r>
+        <w:t xml:space="preserve">Aune, Finn Roar, Ådne Cappelen, and Ståle Mæland. 2020.</w:t>
+      </w:r>
+      <w:r>
+        <w:t xml:space="preserve"> </w:t>
+      </w:r>
+      <w:r>
+        <w:t xml:space="preserve">“Konsekvenser av redusert petroleumsvirksomhet: Makroøkonomiske effekter av politiske tiltak for å redusere norsk produksjon av olje og gass.”</w:t>
+      </w:r>
+      <w:r>
+        <w:t xml:space="preserve"> </w:t>
+      </w:r>
+      <w:r>
+        <w:t xml:space="preserve">2020/38. Oslo: Statistisk sentralbyrå (SSB).</w:t>
+      </w:r>
+    </w:p>
+    <w:bookmarkEnd w:id="58"/>
+    <w:bookmarkStart w:id="60" w:name="ref-baldwin1997"/>
+    <w:p>
+      <w:pPr>
+        <w:pStyle w:val="Bibliography"/>
+      </w:pPr>
+      <w:r>
         <w:t xml:space="preserve">Baldwin, David A. 1997.</w:t>
       </w:r>
       <w:r>
@@ -1843,7 +2444,7 @@
       <w:r>
         <w:t xml:space="preserve"> </w:t>
       </w:r>
-      <w:hyperlink r:id="rId50">
+      <w:hyperlink r:id="rId59">
         <w:r>
           <w:rPr>
             <w:rStyle w:val="Hyperlink"/>
@@ -1855,8 +2456,8 @@
         <w:t xml:space="preserve">.</w:t>
       </w:r>
     </w:p>
-    <w:bookmarkEnd w:id="51"/>
-    <w:bookmarkStart w:id="53" w:name="ref-dewan2022"/>
+    <w:bookmarkEnd w:id="60"/>
+    <w:bookmarkStart w:id="62" w:name="ref-dewan2022"/>
     <w:p>
       <w:pPr>
         <w:pStyle w:val="Bibliography"/>
@@ -1943,7 +2544,7 @@
       <w:r>
         <w:t xml:space="preserve"> </w:t>
       </w:r>
-      <w:hyperlink r:id="rId52">
+      <w:hyperlink r:id="rId61">
         <w:r>
           <w:rPr>
             <w:rStyle w:val="Hyperlink"/>
@@ -1955,8 +2556,8 @@
         <w:t xml:space="preserve">.</w:t>
       </w:r>
     </w:p>
-    <w:bookmarkEnd w:id="53"/>
-    <w:bookmarkStart w:id="55" w:name="ref-ensor2009"/>
+    <w:bookmarkEnd w:id="62"/>
+    <w:bookmarkStart w:id="64" w:name="ref-ensor2009"/>
     <w:p>
       <w:pPr>
         <w:pStyle w:val="Bibliography"/>
@@ -1992,7 +2593,7 @@
       <w:r>
         <w:t xml:space="preserve"> </w:t>
       </w:r>
-      <w:hyperlink r:id="rId54">
+      <w:hyperlink r:id="rId63">
         <w:r>
           <w:rPr>
             <w:rStyle w:val="Hyperlink"/>
@@ -2004,8 +2605,8 @@
         <w:t xml:space="preserve">.</w:t>
       </w:r>
     </w:p>
-    <w:bookmarkEnd w:id="55"/>
-    <w:bookmarkStart w:id="57" w:name="ref-escobar1995"/>
+    <w:bookmarkEnd w:id="64"/>
+    <w:bookmarkStart w:id="66" w:name="ref-escobar1995"/>
     <w:p>
       <w:pPr>
         <w:pStyle w:val="Bibliography"/>
@@ -2120,7 +2721,7 @@
       <w:r>
         <w:t xml:space="preserve"> </w:t>
       </w:r>
-      <w:hyperlink r:id="rId56">
+      <w:hyperlink r:id="rId65">
         <w:r>
           <w:rPr>
             <w:rStyle w:val="Hyperlink"/>
@@ -2132,8 +2733,8 @@
         <w:t xml:space="preserve">.</w:t>
       </w:r>
     </w:p>
-    <w:bookmarkEnd w:id="57"/>
-    <w:bookmarkStart w:id="58" w:name="ref-escobar2018"/>
+    <w:bookmarkEnd w:id="66"/>
+    <w:bookmarkStart w:id="67" w:name="ref-escobar2018"/>
     <w:p>
       <w:pPr>
         <w:pStyle w:val="Bibliography"/>
@@ -2155,8 +2756,8 @@
         <w:t xml:space="preserve">. New Ecologies for the Twenty-First Century. Durham: Duke University Press.</w:t>
       </w:r>
     </w:p>
-    <w:bookmarkEnd w:id="58"/>
-    <w:bookmarkStart w:id="59" w:name="ref-ferguson1994"/>
+    <w:bookmarkEnd w:id="67"/>
+    <w:bookmarkStart w:id="68" w:name="ref-ferguson1994"/>
     <w:p>
       <w:pPr>
         <w:pStyle w:val="Bibliography"/>
@@ -2192,8 +2793,8 @@
         <w:t xml:space="preserve">. Minneapolis: University of Minnesota Press.</w:t>
       </w:r>
     </w:p>
-    <w:bookmarkEnd w:id="59"/>
-    <w:bookmarkStart w:id="61" w:name="ref-hall2018"/>
+    <w:bookmarkEnd w:id="68"/>
+    <w:bookmarkStart w:id="70" w:name="ref-hall2018"/>
     <w:p>
       <w:pPr>
         <w:pStyle w:val="Bibliography"/>
@@ -2238,7 +2839,7 @@
       <w:r>
         <w:t xml:space="preserve"> </w:t>
       </w:r>
-      <w:hyperlink r:id="rId60">
+      <w:hyperlink r:id="rId69">
         <w:r>
           <w:rPr>
             <w:rStyle w:val="Hyperlink"/>
@@ -2250,8 +2851,8 @@
         <w:t xml:space="preserve">.</w:t>
       </w:r>
     </w:p>
-    <w:bookmarkEnd w:id="61"/>
-    <w:bookmarkStart w:id="63" w:name="ref-hulme2011"/>
+    <w:bookmarkEnd w:id="70"/>
+    <w:bookmarkStart w:id="72" w:name="ref-hulme2011"/>
     <w:p>
       <w:pPr>
         <w:pStyle w:val="Bibliography"/>
@@ -2338,7 +2939,7 @@
       <w:r>
         <w:t xml:space="preserve"> </w:t>
       </w:r>
-      <w:hyperlink r:id="rId62">
+      <w:hyperlink r:id="rId71">
         <w:r>
           <w:rPr>
             <w:rStyle w:val="Hyperlink"/>
@@ -2350,8 +2951,8 @@
         <w:t xml:space="preserve">.</w:t>
       </w:r>
     </w:p>
-    <w:bookmarkEnd w:id="63"/>
-    <w:bookmarkStart w:id="65" w:name="ref-janzen2021"/>
+    <w:bookmarkEnd w:id="72"/>
+    <w:bookmarkStart w:id="74" w:name="ref-janzen2021"/>
     <w:p>
       <w:pPr>
         <w:pStyle w:val="Bibliography"/>
@@ -2405,7 +3006,7 @@
       <w:r>
         <w:t xml:space="preserve"> </w:t>
       </w:r>
-      <w:hyperlink r:id="rId64">
+      <w:hyperlink r:id="rId73">
         <w:r>
           <w:rPr>
             <w:rStyle w:val="Hyperlink"/>
@@ -2417,13 +3018,82 @@
         <w:t xml:space="preserve">.</w:t>
       </w:r>
     </w:p>
-    <w:bookmarkEnd w:id="65"/>
-    <w:bookmarkStart w:id="66" w:name="ref-kaldor2012"/>
+    <w:bookmarkEnd w:id="74"/>
+    <w:bookmarkStart w:id="76" w:name="ref-kabacoff2024"/>
     <w:p>
       <w:pPr>
         <w:pStyle w:val="Bibliography"/>
       </w:pPr>
       <w:r>
+        <w:t xml:space="preserve">Kabacoff, Robert. 2024.</w:t>
+      </w:r>
+      <w:r>
+        <w:t xml:space="preserve"> </w:t>
+      </w:r>
+      <w:r>
+        <w:rPr>
+          <w:i/>
+          <w:iCs/>
+        </w:rPr>
+        <w:t xml:space="preserve">Modern Data Visualization with</w:t>
+      </w:r>
+      <w:r>
+        <w:rPr>
+          <w:i/>
+          <w:iCs/>
+        </w:rPr>
+        <w:t xml:space="preserve"> </w:t>
+      </w:r>
+      <w:r>
+        <w:rPr>
+          <w:i/>
+          <w:iCs/>
+        </w:rPr>
+        <w:t xml:space="preserve">R</w:t>
+      </w:r>
+      <w:r>
+        <w:t xml:space="preserve">. First edition. Chapman &amp;</w:t>
+      </w:r>
+      <w:r>
+        <w:t xml:space="preserve"> </w:t>
+      </w:r>
+      <w:r>
+        <w:t xml:space="preserve">Hall</w:t>
+      </w:r>
+      <w:r>
+        <w:t xml:space="preserve">/</w:t>
+      </w:r>
+      <w:r>
+        <w:t xml:space="preserve">CRC The R</w:t>
+      </w:r>
+      <w:r>
+        <w:t xml:space="preserve"> </w:t>
+      </w:r>
+      <w:r>
+        <w:t xml:space="preserve">Series. Boca Raton: CRC Press, Taylor &amp; Francis Group.</w:t>
+      </w:r>
+      <w:r>
+        <w:t xml:space="preserve"> </w:t>
+      </w:r>
+      <w:hyperlink r:id="rId75">
+        <w:r>
+          <w:rPr>
+            <w:rStyle w:val="Hyperlink"/>
+          </w:rPr>
+          <w:t xml:space="preserve">https://rkabacoff.github.io/datavis/</w:t>
+        </w:r>
+      </w:hyperlink>
+      <w:r>
+        <w:t xml:space="preserve">.</w:t>
+      </w:r>
+    </w:p>
+    <w:bookmarkEnd w:id="76"/>
+    <w:bookmarkStart w:id="77" w:name="ref-kaldor2012"/>
+    <w:p>
+      <w:pPr>
+        <w:pStyle w:val="Bibliography"/>
+      </w:pPr>
+      <w:r>
         <w:t xml:space="preserve">Kaldor, Mary. 2012.</w:t>
       </w:r>
       <w:r>
@@ -2545,8 +3215,8 @@
         <w:t xml:space="preserve">, 1–30. Stanford: Stanford University Press.</w:t>
       </w:r>
     </w:p>
-    <w:bookmarkEnd w:id="66"/>
-    <w:bookmarkStart w:id="67" w:name="ref-keeley1997"/>
+    <w:bookmarkEnd w:id="77"/>
+    <w:bookmarkStart w:id="78" w:name="ref-keeley1997"/>
     <w:p>
       <w:pPr>
         <w:pStyle w:val="Bibliography"/>
@@ -2601,13 +3271,92 @@
         <w:t xml:space="preserve">, 1. publ., paperback, 3–39. Oxford Paperbacks. New York: Oxford Univ. Press.</w:t>
       </w:r>
     </w:p>
-    <w:bookmarkEnd w:id="67"/>
-    <w:bookmarkStart w:id="69" w:name="ref-li2007"/>
+    <w:bookmarkEnd w:id="78"/>
+    <w:bookmarkStart w:id="80" w:name="ref-kuhn2022"/>
     <w:p>
       <w:pPr>
         <w:pStyle w:val="Bibliography"/>
       </w:pPr>
       <w:r>
+        <w:t xml:space="preserve">Kuhn, Max. 2022.</w:t>
+      </w:r>
+      <w:r>
+        <w:t xml:space="preserve"> </w:t>
+      </w:r>
+      <w:r>
+        <w:rPr>
+          <w:i/>
+          <w:iCs/>
+        </w:rPr>
+        <w:t xml:space="preserve">Tidy</w:t>
+      </w:r>
+      <w:r>
+        <w:rPr>
+          <w:i/>
+          <w:iCs/>
+        </w:rPr>
+        <w:t xml:space="preserve"> </w:t>
+      </w:r>
+      <w:r>
+        <w:rPr>
+          <w:i/>
+          <w:iCs/>
+        </w:rPr>
+        <w:t xml:space="preserve">Modeling</w:t>
+      </w:r>
+      <w:r>
+        <w:rPr>
+          <w:i/>
+          <w:iCs/>
+        </w:rPr>
+        <w:t xml:space="preserve"> </w:t>
+      </w:r>
+      <w:r>
+        <w:rPr>
+          <w:i/>
+          <w:iCs/>
+        </w:rPr>
+        <w:t xml:space="preserve">with</w:t>
+      </w:r>
+      <w:r>
+        <w:rPr>
+          <w:i/>
+          <w:iCs/>
+        </w:rPr>
+        <w:t xml:space="preserve"> </w:t>
+      </w:r>
+      <w:r>
+        <w:rPr>
+          <w:i/>
+          <w:iCs/>
+        </w:rPr>
+        <w:t xml:space="preserve">R</w:t>
+      </w:r>
+      <w:r>
+        <w:t xml:space="preserve">. Sebastopol: O’Reilly Media, Incorporated.</w:t>
+      </w:r>
+      <w:r>
+        <w:t xml:space="preserve"> </w:t>
+      </w:r>
+      <w:hyperlink r:id="rId79">
+        <w:r>
+          <w:rPr>
+            <w:rStyle w:val="Hyperlink"/>
+          </w:rPr>
+          <w:t xml:space="preserve">https://www.tmwr.org/?__readwiseLocation=</w:t>
+        </w:r>
+      </w:hyperlink>
+      <w:r>
+        <w:t xml:space="preserve">.</w:t>
+      </w:r>
+    </w:p>
+    <w:bookmarkEnd w:id="80"/>
+    <w:bookmarkStart w:id="82" w:name="ref-li2007"/>
+    <w:p>
+      <w:pPr>
+        <w:pStyle w:val="Bibliography"/>
+      </w:pPr>
+      <w:r>
         <w:t xml:space="preserve">Li, Tania Murray. 2007.</w:t>
       </w:r>
       <w:r>
@@ -2759,7 +3508,7 @@
       <w:r>
         <w:t xml:space="preserve"> </w:t>
       </w:r>
-      <w:hyperlink r:id="rId68">
+      <w:hyperlink r:id="rId81">
         <w:r>
           <w:rPr>
             <w:rStyle w:val="Hyperlink"/>
@@ -2771,8 +3520,8 @@
         <w:t xml:space="preserve">.</w:t>
       </w:r>
     </w:p>
-    <w:bookmarkEnd w:id="69"/>
-    <w:bookmarkStart w:id="71" w:name="ref-otterbein1997"/>
+    <w:bookmarkEnd w:id="82"/>
+    <w:bookmarkStart w:id="84" w:name="ref-otterbein1997"/>
     <w:p>
       <w:pPr>
         <w:pStyle w:val="Bibliography"/>
@@ -2805,7 +3554,7 @@
       <w:r>
         <w:t xml:space="preserve"> </w:t>
       </w:r>
-      <w:hyperlink r:id="rId70">
+      <w:hyperlink r:id="rId83">
         <w:r>
           <w:rPr>
             <w:rStyle w:val="Hyperlink"/>
@@ -2817,8 +3566,8 @@
         <w:t xml:space="preserve">.</w:t>
       </w:r>
     </w:p>
-    <w:bookmarkEnd w:id="71"/>
-    <w:bookmarkStart w:id="73" w:name="ref-owen2008"/>
+    <w:bookmarkEnd w:id="84"/>
+    <w:bookmarkStart w:id="86" w:name="ref-owen2008"/>
     <w:p>
       <w:pPr>
         <w:pStyle w:val="Bibliography"/>
@@ -2914,7 +3663,7 @@
       <w:r>
         <w:t xml:space="preserve"> </w:t>
       </w:r>
-      <w:hyperlink r:id="rId72">
+      <w:hyperlink r:id="rId85">
         <w:r>
           <w:rPr>
             <w:rStyle w:val="Hyperlink"/>
@@ -2926,8 +3675,8 @@
         <w:t xml:space="preserve">.</w:t>
       </w:r>
     </w:p>
-    <w:bookmarkEnd w:id="73"/>
-    <w:bookmarkStart w:id="75" w:name="ref-paprocki2018"/>
+    <w:bookmarkEnd w:id="86"/>
+    <w:bookmarkStart w:id="88" w:name="ref-paprocki2018"/>
     <w:p>
       <w:pPr>
         <w:pStyle w:val="Bibliography"/>
@@ -3002,7 +3751,7 @@
       <w:r>
         <w:t xml:space="preserve"> </w:t>
       </w:r>
-      <w:hyperlink r:id="rId74">
+      <w:hyperlink r:id="rId87">
         <w:r>
           <w:rPr>
             <w:rStyle w:val="Hyperlink"/>
@@ -3014,8 +3763,8 @@
         <w:t xml:space="preserve">.</w:t>
       </w:r>
     </w:p>
-    <w:bookmarkEnd w:id="75"/>
-    <w:bookmarkStart w:id="77" w:name="ref-paris2001"/>
+    <w:bookmarkEnd w:id="88"/>
+    <w:bookmarkStart w:id="90" w:name="ref-paris2001"/>
     <w:p>
       <w:pPr>
         <w:pStyle w:val="Bibliography"/>
@@ -3078,7 +3827,7 @@
       <w:r>
         <w:t xml:space="preserve"> </w:t>
       </w:r>
-      <w:hyperlink r:id="rId76">
+      <w:hyperlink r:id="rId89">
         <w:r>
           <w:rPr>
             <w:rStyle w:val="Hyperlink"/>
@@ -3090,8 +3839,8 @@
         <w:t xml:space="preserve">.</w:t>
       </w:r>
     </w:p>
-    <w:bookmarkEnd w:id="77"/>
-    <w:bookmarkStart w:id="79" w:name="ref-rothschild1995"/>
+    <w:bookmarkEnd w:id="90"/>
+    <w:bookmarkStart w:id="92" w:name="ref-rothschild1995"/>
     <w:p>
       <w:pPr>
         <w:pStyle w:val="Bibliography"/>
@@ -3133,7 +3882,7 @@
       <w:r>
         <w:t xml:space="preserve"> </w:t>
       </w:r>
-      <w:hyperlink r:id="rId78">
+      <w:hyperlink r:id="rId91">
         <w:r>
           <w:rPr>
             <w:rStyle w:val="Hyperlink"/>
@@ -3145,13 +3894,36 @@
         <w:t xml:space="preserve">.</w:t>
       </w:r>
     </w:p>
-    <w:bookmarkEnd w:id="79"/>
-    <w:bookmarkStart w:id="81" w:name="ref-scoville-simonds2020"/>
+    <w:bookmarkEnd w:id="92"/>
+    <w:bookmarkStart w:id="93" w:name="ref-scott2020"/>
     <w:p>
       <w:pPr>
         <w:pStyle w:val="Bibliography"/>
       </w:pPr>
       <w:r>
+        <w:t xml:space="preserve">Scott, James C. 2020.</w:t>
+      </w:r>
+      <w:r>
+        <w:t xml:space="preserve"> </w:t>
+      </w:r>
+      <w:r>
+        <w:rPr>
+          <w:i/>
+          <w:iCs/>
+        </w:rPr>
+        <w:t xml:space="preserve">Seeing Like a State: How Certain Schemes to Improve the Human Condition Have Failed</w:t>
+      </w:r>
+      <w:r>
+        <w:t xml:space="preserve">. Veritas paperback edition. Yale Agrarian Studies. New Haven, CT London: Yale University Press.</w:t>
+      </w:r>
+    </w:p>
+    <w:bookmarkEnd w:id="93"/>
+    <w:bookmarkStart w:id="95" w:name="ref-scoville-simonds2020"/>
+    <w:p>
+      <w:pPr>
+        <w:pStyle w:val="Bibliography"/>
+      </w:pPr>
+      <w:r>
         <w:t xml:space="preserve">Scoville-Simonds, Morgan, Hameed Jamali, and Marc Hufty. 2020.</w:t>
       </w:r>
       <w:r>
@@ -3212,7 +3984,7 @@
       <w:r>
         <w:t xml:space="preserve"> </w:t>
       </w:r>
-      <w:hyperlink r:id="rId80">
+      <w:hyperlink r:id="rId94">
         <w:r>
           <w:rPr>
             <w:rStyle w:val="Hyperlink"/>
@@ -3224,13 +3996,71 @@
         <w:t xml:space="preserve">.</w:t>
       </w:r>
     </w:p>
-    <w:bookmarkEnd w:id="81"/>
-    <w:bookmarkStart w:id="82" w:name="ref-tadjbakhsh2007"/>
+    <w:bookmarkEnd w:id="95"/>
+    <w:bookmarkStart w:id="97" w:name="ref-silge2017"/>
     <w:p>
       <w:pPr>
         <w:pStyle w:val="Bibliography"/>
       </w:pPr>
       <w:r>
+        <w:t xml:space="preserve">Silge, Julia, and David Robinson. 2017.</w:t>
+      </w:r>
+      <w:r>
+        <w:t xml:space="preserve"> </w:t>
+      </w:r>
+      <w:r>
+        <w:rPr>
+          <w:i/>
+          <w:iCs/>
+        </w:rPr>
+        <w:t xml:space="preserve">Text Mining with</w:t>
+      </w:r>
+      <w:r>
+        <w:rPr>
+          <w:i/>
+          <w:iCs/>
+        </w:rPr>
+        <w:t xml:space="preserve"> </w:t>
+      </w:r>
+      <w:r>
+        <w:rPr>
+          <w:i/>
+          <w:iCs/>
+        </w:rPr>
+        <w:t xml:space="preserve">R</w:t>
+      </w:r>
+      <w:r>
+        <w:rPr>
+          <w:i/>
+          <w:iCs/>
+        </w:rPr>
+        <w:t xml:space="preserve">: A Tidy Approach</w:t>
+      </w:r>
+      <w:r>
+        <w:t xml:space="preserve">. Beijing, China: O’Reilly.</w:t>
+      </w:r>
+      <w:r>
+        <w:t xml:space="preserve"> </w:t>
+      </w:r>
+      <w:hyperlink r:id="rId96">
+        <w:r>
+          <w:rPr>
+            <w:rStyle w:val="Hyperlink"/>
+          </w:rPr>
+          <w:t xml:space="preserve">https://www.tidytextmining.com/</w:t>
+        </w:r>
+      </w:hyperlink>
+      <w:r>
+        <w:t xml:space="preserve">.</w:t>
+      </w:r>
+    </w:p>
+    <w:bookmarkEnd w:id="97"/>
+    <w:bookmarkStart w:id="98" w:name="ref-tadjbakhsh2007"/>
+    <w:p>
+      <w:pPr>
+        <w:pStyle w:val="Bibliography"/>
+      </w:pPr>
+      <w:r>
         <w:t xml:space="preserve">Tadjbakhsh, Shahrbanou, and Anuradha M. Chenoy. 2007.</w:t>
       </w:r>
       <w:r>
@@ -3273,8 +4103,8 @@
         <w:t xml:space="preserve">, 9–38. Routledge.</w:t>
       </w:r>
     </w:p>
-    <w:bookmarkEnd w:id="82"/>
-    <w:bookmarkStart w:id="84" w:name="ref-toussaint2021"/>
+    <w:bookmarkEnd w:id="98"/>
+    <w:bookmarkStart w:id="100" w:name="ref-toussaint2021"/>
     <w:p>
       <w:pPr>
         <w:pStyle w:val="Bibliography"/>
@@ -3319,7 +4149,7 @@
       <w:r>
         <w:t xml:space="preserve"> </w:t>
       </w:r>
-      <w:hyperlink r:id="rId83">
+      <w:hyperlink r:id="rId99">
         <w:r>
           <w:rPr>
             <w:rStyle w:val="Hyperlink"/>
@@ -3331,8 +4161,8 @@
         <w:t xml:space="preserve">.</w:t>
       </w:r>
     </w:p>
-    <w:bookmarkEnd w:id="84"/>
-    <w:bookmarkStart w:id="86" w:name="ref-undp1994"/>
+    <w:bookmarkEnd w:id="100"/>
+    <w:bookmarkStart w:id="102" w:name="ref-undp1994"/>
     <w:p>
       <w:pPr>
         <w:pStyle w:val="Bibliography"/>
@@ -3374,7 +4204,7 @@
       <w:r>
         <w:t xml:space="preserve"> </w:t>
       </w:r>
-      <w:hyperlink r:id="rId85">
+      <w:hyperlink r:id="rId101">
         <w:r>
           <w:rPr>
             <w:rStyle w:val="Hyperlink"/>
@@ -3386,8 +4216,8 @@
         <w:t xml:space="preserve">.</w:t>
       </w:r>
     </w:p>
-    <w:bookmarkEnd w:id="86"/>
-    <w:bookmarkStart w:id="88" w:name="ref-vanhala2016"/>
+    <w:bookmarkEnd w:id="102"/>
+    <w:bookmarkStart w:id="104" w:name="ref-vanhala2016"/>
     <w:p>
       <w:pPr>
         <w:pStyle w:val="Bibliography"/>
@@ -3453,7 +4283,7 @@
       <w:r>
         <w:t xml:space="preserve"> </w:t>
       </w:r>
-      <w:hyperlink r:id="rId87">
+      <w:hyperlink r:id="rId103">
         <w:r>
           <w:rPr>
             <w:rStyle w:val="Hyperlink"/>
@@ -3465,8 +4295,8 @@
         <w:t xml:space="preserve">.</w:t>
       </w:r>
     </w:p>
-    <w:bookmarkEnd w:id="88"/>
-    <w:bookmarkStart w:id="89" w:name="ref-waever1995"/>
+    <w:bookmarkEnd w:id="104"/>
+    <w:bookmarkStart w:id="105" w:name="ref-waever1995"/>
     <w:p>
       <w:pPr>
         <w:pStyle w:val="Bibliography"/>
@@ -3523,9 +4353,60 @@
         <w:t xml:space="preserve">, edited by Ronnie D. Lipschutz, 250 Pages. Columbia University Press.</w:t>
       </w:r>
     </w:p>
-    <w:bookmarkEnd w:id="89"/>
-    <w:bookmarkEnd w:id="90"/>
-    <w:bookmarkEnd w:id="91"/>
+    <w:bookmarkEnd w:id="105"/>
+    <w:bookmarkStart w:id="107" w:name="ref-yakir2019"/>
+    <w:p>
+      <w:pPr>
+        <w:pStyle w:val="Bibliography"/>
+      </w:pPr>
+      <w:r>
+        <w:t xml:space="preserve">Yakir, Benjamin. 2019.</w:t>
+      </w:r>
+      <w:r>
+        <w:t xml:space="preserve"> </w:t>
+      </w:r>
+      <w:r>
+        <w:rPr>
+          <w:i/>
+          <w:iCs/>
+        </w:rPr>
+        <w:t xml:space="preserve">Introduction to</w:t>
+      </w:r>
+      <w:r>
+        <w:rPr>
+          <w:i/>
+          <w:iCs/>
+        </w:rPr>
+        <w:t xml:space="preserve"> </w:t>
+      </w:r>
+      <w:r>
+        <w:rPr>
+          <w:i/>
+          <w:iCs/>
+        </w:rPr>
+        <w:t xml:space="preserve">Statistical Thinking</w:t>
+      </w:r>
+      <w:r>
+        <w:t xml:space="preserve">.</w:t>
+      </w:r>
+      <w:r>
+        <w:t xml:space="preserve"> </w:t>
+      </w:r>
+      <w:hyperlink r:id="rId106">
+        <w:r>
+          <w:rPr>
+            <w:rStyle w:val="Hyperlink"/>
+          </w:rPr>
+          <w:t xml:space="preserve">https://eleuven.github.io/statthink/ChapEstimation.html</w:t>
+        </w:r>
+      </w:hyperlink>
+      <w:r>
+        <w:t xml:space="preserve">.</w:t>
+      </w:r>
+    </w:p>
+    <w:bookmarkEnd w:id="107"/>
+    <w:bookmarkEnd w:id="108"/>
+    <w:bookmarkEnd w:id="109"/>
     <w:sectPr/>
   </w:body>
 </w:document>
@@ -3566,28 +4447,34 @@
         <w:t xml:space="preserve"> </w:t>
       </w:r>
       <w:r>
-        <w:t xml:space="preserve">A concept from</w:t>
-      </w:r>
-      <w:r>
-        <w:t xml:space="preserve"> </w:t>
-      </w:r>
-      <w:r>
-        <w:t xml:space="preserve">Li (2007)</w:t>
-      </w:r>
-      <w:r>
-        <w:t xml:space="preserve">, see</w:t>
-      </w:r>
-      <w:r>
-        <w:t xml:space="preserve"> </w:t>
-      </w:r>
-      <w:r>
-        <w:t xml:space="preserve">(Escobar 1995; Ferguson 1994; Paprocki 2018; Dewan 2022)</w:t>
-      </w:r>
-      <w:r>
-        <w:t xml:space="preserve"> </w:t>
-      </w:r>
-      <w:r>
-        <w:t xml:space="preserve">for other examples</w:t>
+        <w:t xml:space="preserve">There is an argument to be made that the Norwegian economy is suppresed by the phenomenon known as</w:t>
+      </w:r>
+      <w:r>
+        <w:t xml:space="preserve"> </w:t>
+      </w:r>
+      <w:r>
+        <w:t xml:space="preserve">“</w:t>
+      </w:r>
+      <w:r>
+        <w:t xml:space="preserve">Dutch Disease</w:t>
+      </w:r>
+      <w:r>
+        <w:t xml:space="preserve">”</w:t>
+      </w:r>
+      <w:r>
+        <w:t xml:space="preserve">, where one very large export sector hampers growth in all the others. See</w:t>
+      </w:r>
+      <w:r>
+        <w:t xml:space="preserve"> </w:t>
+      </w:r>
+      <w:r>
+        <w:t xml:space="preserve">Aune, Cappelen, and Mæland (2020)</w:t>
+      </w:r>
+      <w:r>
+        <w:t xml:space="preserve"> </w:t>
+      </w:r>
+      <w:r>
+        <w:t xml:space="preserve">for a more detailed explaination</w:t>
       </w:r>
     </w:p>
   </w:footnote>
@@ -3606,7 +4493,7 @@
         <w:t xml:space="preserve"> </w:t>
       </w:r>
       <w:r>
-        <w:t xml:space="preserve">And Danish ones like CONCITO….</w:t>
+        <w:t xml:space="preserve">While it excludes fossil fuels from the future, it does not conceptually choose between technologies</w:t>
       </w:r>
     </w:p>
   </w:footnote>
@@ -3625,7 +4512,7 @@
         <w:t xml:space="preserve"> </w:t>
       </w:r>
       <w:r>
-        <w:t xml:space="preserve">P3 f.ex.</w:t>
+        <w:t xml:space="preserve">See all these many sources that claim that climate adaptation could also be</w:t>
       </w:r>
     </w:p>
   </w:footnote>
@@ -3941,6 +4828,12 @@
     <w:abstractNumId w:val="991"/>
   </w:num>
   <w:num w:numId="1003">
+    <w:abstractNumId w:val="991"/>
+  </w:num>
+  <w:num w:numId="1004">
+    <w:abstractNumId w:val="991"/>
+  </w:num>
+  <w:num w:numId="1005">
     <w:abstractNumId w:val="991"/>
   </w:num>
 </w:numbering>

</xml_diff>